<commit_message>
Update Orden del Marco Teorico.docx
</commit_message>
<xml_diff>
--- a/anexos titulacion/Orden del Marco Teorico.docx
+++ b/anexos titulacion/Orden del Marco Teorico.docx
@@ -2474,17 +2474,6 @@
         </w:rPr>
         <w:t xml:space="preserve"> del paciente.</w:t>
       </w:r>
-    </w:p>
-    <w:p>
-      <w:pPr>
-        <w:spacing w:line="276" w:lineRule="auto"/>
-        <w:jc w:val="both"/>
-        <w:rPr>
-          <w:rFonts w:ascii="Thimmis roma" w:hAnsi="Thimmis roma"/>
-          <w:sz w:val="24"/>
-          <w:szCs w:val="24"/>
-        </w:rPr>
-      </w:pPr>
     </w:p>
     <w:p>
       <w:pPr>

</xml_diff>